<commit_message>
edit to topics .docx
</commit_message>
<xml_diff>
--- a/transcript topics v2.docx
+++ b/transcript topics v2.docx
@@ -13,7 +13,7 @@
           <w:lang w:val="nl-NL"/>
         </w:rPr>
         <w:pict w14:anchorId="40A76B44">
-          <v:rect id="_x0000_i1091" style="width:0;height:1.5pt" o:hralign="center" o:hrstd="t" o:hr="t" fillcolor="#a0a0a0" stroked="f"/>
+          <v:rect id="_x0000_i1025" style="width:0;height:1.5pt" o:hralign="center" o:hrstd="t" o:hr="t" fillcolor="#a0a0a0" stroked="f"/>
         </w:pict>
       </w:r>
     </w:p>
@@ -75,7 +75,7 @@
           <w:lang w:val="nl-NL"/>
         </w:rPr>
         <w:pict w14:anchorId="71CADE00">
-          <v:rect id="_x0000_i1092" style="width:0;height:1.5pt" o:hralign="center" o:hrstd="t" o:hr="t" fillcolor="#a0a0a0" stroked="f"/>
+          <v:rect id="_x0000_i1026" style="width:0;height:1.5pt" o:hralign="center" o:hrstd="t" o:hr="t" fillcolor="#a0a0a0" stroked="f"/>
         </w:pict>
       </w:r>
     </w:p>
@@ -120,7 +120,7 @@
           <w:lang w:val="nl-NL"/>
         </w:rPr>
         <w:pict w14:anchorId="0EB39F16">
-          <v:rect id="_x0000_i1093" style="width:0;height:1.5pt" o:hralign="center" o:hrstd="t" o:hr="t" fillcolor="#a0a0a0" stroked="f"/>
+          <v:rect id="_x0000_i1027" style="width:0;height:1.5pt" o:hralign="center" o:hrstd="t" o:hr="t" fillcolor="#a0a0a0" stroked="f"/>
         </w:pict>
       </w:r>
     </w:p>
@@ -165,7 +165,7 @@
           <w:lang w:val="nl-NL"/>
         </w:rPr>
         <w:pict w14:anchorId="1BEAD6DA">
-          <v:rect id="_x0000_i1094" style="width:0;height:1.5pt" o:hralign="center" o:hrstd="t" o:hr="t" fillcolor="#a0a0a0" stroked="f"/>
+          <v:rect id="_x0000_i1028" style="width:0;height:1.5pt" o:hralign="center" o:hrstd="t" o:hr="t" fillcolor="#a0a0a0" stroked="f"/>
         </w:pict>
       </w:r>
     </w:p>
@@ -205,21 +205,6 @@
     <w:p>
       <w:pPr>
         <w:rPr>
-          <w:u w:val="single"/>
-          <w:lang w:val="nl-NL"/>
-        </w:rPr>
-      </w:pPr>
-      <w:r>
-        <w:rPr>
-          <w:u w:val="single"/>
-          <w:lang w:val="nl-NL"/>
-        </w:rPr>
-        <w:t>a. Algemeen</w:t>
-      </w:r>
-    </w:p>
-    <w:p>
-      <w:pPr>
-        <w:rPr>
           <w:lang w:val="nl-NL"/>
         </w:rPr>
       </w:pPr>
@@ -233,16 +218,33 @@
     <w:p>
       <w:pPr>
         <w:rPr>
-          <w:b/>
-          <w:bCs/>
-          <w:lang w:val="nl-NL"/>
-        </w:rPr>
-      </w:pPr>
-      <w:r>
-        <w:rPr>
-          <w:lang w:val="nl-NL"/>
-        </w:rPr>
-        <w:t>b.</w:t>
+          <w:lang w:val="nl-NL"/>
+        </w:rPr>
+      </w:pPr>
+      <w:r>
+        <w:rPr>
+          <w:lang w:val="nl-NL"/>
+        </w:rPr>
+        <w:pict w14:anchorId="2932D6A4">
+          <v:rect id="_x0000_i1036" style="width:0;height:1.5pt" o:hralign="center" o:hrstd="t" o:hr="t" fillcolor="#a0a0a0" stroked="f"/>
+        </w:pict>
+      </w:r>
+    </w:p>
+    <w:p>
+      <w:pPr>
+        <w:rPr>
+          <w:b/>
+          <w:bCs/>
+          <w:lang w:val="nl-NL"/>
+        </w:rPr>
+      </w:pPr>
+      <w:r>
+        <w:rPr>
+          <w:b/>
+          <w:bCs/>
+          <w:lang w:val="nl-NL"/>
+        </w:rPr>
+        <w:t>5.</w:t>
       </w:r>
       <w:r>
         <w:rPr>
@@ -277,7 +279,7 @@
           <w:lang w:val="nl-NL"/>
         </w:rPr>
         <w:pict w14:anchorId="2D12575B">
-          <v:rect id="_x0000_i1096" style="width:0;height:1.5pt" o:hralign="center" o:hrstd="t" o:hr="t" fillcolor="#a0a0a0" stroked="f"/>
+          <v:rect id="_x0000_i1029" style="width:0;height:1.5pt" o:hralign="center" o:hrstd="t" o:hr="t" fillcolor="#a0a0a0" stroked="f"/>
         </w:pict>
       </w:r>
     </w:p>
@@ -322,7 +324,7 @@
           <w:lang w:val="nl-NL"/>
         </w:rPr>
         <w:pict w14:anchorId="33ADFF19">
-          <v:rect id="_x0000_i1097" style="width:0;height:1.5pt" o:hralign="center" o:hrstd="t" o:hr="t" fillcolor="#a0a0a0" stroked="f"/>
+          <v:rect id="_x0000_i1030" style="width:0;height:1.5pt" o:hralign="center" o:hrstd="t" o:hr="t" fillcolor="#a0a0a0" stroked="f"/>
         </w:pict>
       </w:r>
     </w:p>
@@ -368,7 +370,7 @@
         </w:rPr>
         <w:lastRenderedPageBreak/>
         <w:pict w14:anchorId="35202F09">
-          <v:rect id="_x0000_i1098" style="width:0;height:1.5pt" o:hralign="center" o:hrstd="t" o:hr="t" fillcolor="#a0a0a0" stroked="f"/>
+          <v:rect id="_x0000_i1031" style="width:0;height:1.5pt" o:hralign="center" o:hrstd="t" o:hr="t" fillcolor="#a0a0a0" stroked="f"/>
         </w:pict>
       </w:r>
     </w:p>
@@ -413,7 +415,7 @@
           <w:lang w:val="nl-NL"/>
         </w:rPr>
         <w:pict w14:anchorId="2EB934A7">
-          <v:rect id="_x0000_i1099" style="width:0;height:1.5pt" o:hralign="center" o:hrstd="t" o:hr="t" fillcolor="#a0a0a0" stroked="f"/>
+          <v:rect id="_x0000_i1032" style="width:0;height:1.5pt" o:hralign="center" o:hrstd="t" o:hr="t" fillcolor="#a0a0a0" stroked="f"/>
         </w:pict>
       </w:r>
     </w:p>
@@ -458,7 +460,7 @@
           <w:lang w:val="nl-NL"/>
         </w:rPr>
         <w:pict w14:anchorId="1225AFFB">
-          <v:rect id="_x0000_i1100" style="width:0;height:1.5pt" o:hralign="center" o:hrstd="t" o:hr="t" fillcolor="#a0a0a0" stroked="f"/>
+          <v:rect id="_x0000_i1033" style="width:0;height:1.5pt" o:hralign="center" o:hrstd="t" o:hr="t" fillcolor="#a0a0a0" stroked="f"/>
         </w:pict>
       </w:r>
     </w:p>
@@ -1117,6 +1119,7 @@
   <w:style w:type="character" w:default="1" w:styleId="Standaardalinea-lettertype">
     <w:name w:val="Default Paragraph Font"/>
     <w:uiPriority w:val="1"/>
+    <w:semiHidden/>
     <w:unhideWhenUsed/>
   </w:style>
   <w:style w:type="table" w:default="1" w:styleId="Standaardtabel">

</xml_diff>